<commit_message>
Added : image support
</commit_message>
<xml_diff>
--- a/template.docx
+++ b/template.docx
@@ -53,14 +53,19 @@
             <w:r>
               <w:t>{{</w:t>
             </w:r>
+            <w:proofErr w:type="spellStart"/>
             <w:r>
               <w:t>replaceMe</w:t>
             </w:r>
-            <w:bookmarkStart w:id="0" w:name="_GoBack"/>
-            <w:bookmarkEnd w:id="0"/>
+            <w:proofErr w:type="spellEnd"/>
             <w:r>
               <w:t>}}</w:t>
             </w:r>
+          </w:p>
+          <w:p>
+            <w:pPr>
+              <w:pStyle w:val="ECVNameField"/>
+            </w:pPr>
           </w:p>
         </w:tc>
       </w:tr>
@@ -98,66 +103,19 @@
           </w:tcPr>
           <w:p>
             <w:pPr>
-              <w:pStyle w:val="ECVLeftHeading"/>
-            </w:pPr>
-            <w:r>
-              <w:rPr>
-                <w:noProof/>
-              </w:rPr>
-              <w:drawing>
-                <wp:inline distT="0" distB="0" distL="0" distR="0">
-                  <wp:extent cx="901700" cy="1041400"/>
-                  <wp:effectExtent l="0" t="0" r="0" b="0"/>
-                  <wp:docPr id="10" name="Image 1"/>
-                  <wp:cNvGraphicFramePr>
-                    <a:graphicFrameLocks xmlns:a="http://schemas.openxmlformats.org/drawingml/2006/main"/>
-                  </wp:cNvGraphicFramePr>
-                  <a:graphic xmlns:a="http://schemas.openxmlformats.org/drawingml/2006/main">
-                    <a:graphicData uri="http://schemas.openxmlformats.org/drawingml/2006/picture">
-                      <pic:pic xmlns:pic="http://schemas.openxmlformats.org/drawingml/2006/picture">
-                        <pic:nvPicPr>
-                          <pic:cNvPr id="0" name="Picture 1"/>
-                          <pic:cNvPicPr>
-                            <a:picLocks/>
-                          </pic:cNvPicPr>
-                        </pic:nvPicPr>
-                        <pic:blipFill>
-                          <a:blip r:embed="rId7" cstate="print">
-                            <a:extLst>
-                              <a:ext uri="{28A0092B-C50C-407E-A947-70E740481C1C}">
-                                <a14:useLocalDpi xmlns:a14="http://schemas.microsoft.com/office/drawing/2010/main" val="0"/>
-                              </a:ext>
-                            </a:extLst>
-                          </a:blip>
-                          <a:srcRect/>
-                          <a:stretch>
-                            <a:fillRect/>
-                          </a:stretch>
-                        </pic:blipFill>
-                        <pic:spPr bwMode="auto">
-                          <a:xfrm>
-                            <a:off x="0" y="0"/>
-                            <a:ext cx="901700" cy="1041400"/>
-                          </a:xfrm>
-                          <a:prstGeom prst="rect">
-                            <a:avLst/>
-                          </a:prstGeom>
-                          <a:solidFill>
-                            <a:srgbClr val="FFFFFF"/>
-                          </a:solidFill>
-                          <a:ln>
-                            <a:noFill/>
-                          </a:ln>
-                        </pic:spPr>
-                      </pic:pic>
-                    </a:graphicData>
-                  </a:graphic>
-                </wp:inline>
-              </w:drawing>
-            </w:r>
-            <w:r>
-              <w:t xml:space="preserve"> </w:t>
-            </w:r>
+              <w:jc w:val="center"/>
+            </w:pPr>
+            <w:r>
+              <w:t>{{@p</w:t>
+            </w:r>
+            <w:r>
+              <w:t>ic</w:t>
+            </w:r>
+            <w:r>
+              <w:t>}}</w:t>
+            </w:r>
+            <w:bookmarkStart w:id="0" w:name="_GoBack"/>
+            <w:bookmarkEnd w:id="0"/>
           </w:p>
         </w:tc>
         <w:tc>
@@ -199,7 +157,7 @@
                           </pic:cNvPicPr>
                         </pic:nvPicPr>
                         <pic:blipFill>
-                          <a:blip r:embed="rId8" cstate="print">
+                          <a:blip r:embed="rId7" cstate="print">
                             <a:extLst>
                               <a:ext uri="{28A0092B-C50C-407E-A947-70E740481C1C}">
                                 <a14:useLocalDpi xmlns:a14="http://schemas.microsoft.com/office/drawing/2010/main" val="0"/>
@@ -299,7 +257,7 @@
                           </pic:cNvPicPr>
                         </pic:nvPicPr>
                         <pic:blipFill>
-                          <a:blip r:embed="rId9" cstate="print">
+                          <a:blip r:embed="rId8" cstate="print">
                             <a:extLst>
                               <a:ext uri="{28A0092B-C50C-407E-A947-70E740481C1C}">
                                 <a14:useLocalDpi xmlns:a14="http://schemas.microsoft.com/office/drawing/2010/main" val="0"/>
@@ -369,7 +327,7 @@
                           </pic:cNvPicPr>
                         </pic:nvPicPr>
                         <pic:blipFill>
-                          <a:blip r:embed="rId10" cstate="print">
+                          <a:blip r:embed="rId9" cstate="print">
                             <a:extLst>
                               <a:ext uri="{28A0092B-C50C-407E-A947-70E740481C1C}">
                                 <a14:useLocalDpi xmlns:a14="http://schemas.microsoft.com/office/drawing/2010/main" val="0"/>
@@ -470,7 +428,7 @@
                           </pic:cNvPicPr>
                         </pic:nvPicPr>
                         <pic:blipFill>
-                          <a:blip r:embed="rId11" cstate="print">
+                          <a:blip r:embed="rId10" cstate="print">
                             <a:extLst>
                               <a:ext uri="{28A0092B-C50C-407E-A947-70E740481C1C}">
                                 <a14:useLocalDpi xmlns:a14="http://schemas.microsoft.com/office/drawing/2010/main" val="0"/>
@@ -585,7 +543,7 @@
                           </pic:cNvPicPr>
                         </pic:nvPicPr>
                         <pic:blipFill>
-                          <a:blip r:embed="rId12" cstate="print">
+                          <a:blip r:embed="rId11" cstate="print">
                             <a:extLst>
                               <a:ext uri="{28A0092B-C50C-407E-A947-70E740481C1C}">
                                 <a14:useLocalDpi xmlns:a14="http://schemas.microsoft.com/office/drawing/2010/main" val="0"/>
@@ -704,7 +662,7 @@
                           </pic:cNvPicPr>
                         </pic:nvPicPr>
                         <pic:blipFill>
-                          <a:blip r:embed="rId13" cstate="print">
+                          <a:blip r:embed="rId12" cstate="print">
                             <a:extLst>
                               <a:ext uri="{28A0092B-C50C-407E-A947-70E740481C1C}">
                                 <a14:useLocalDpi xmlns:a14="http://schemas.microsoft.com/office/drawing/2010/main" val="0"/>
@@ -799,12 +757,28 @@
             <w:r>
               <w:t xml:space="preserve"> </w:t>
             </w:r>
+            <w:proofErr w:type="spellStart"/>
             <w:r>
               <w:rPr>
                 <w:rStyle w:val="ECVContactDetails"/>
               </w:rPr>
-              <w:t>dd/mm/yyyy</w:t>
-            </w:r>
+              <w:t>dd</w:t>
+            </w:r>
+            <w:proofErr w:type="spellEnd"/>
+            <w:r>
+              <w:rPr>
+                <w:rStyle w:val="ECVContactDetails"/>
+              </w:rPr>
+              <w:t>/mm/</w:t>
+            </w:r>
+            <w:proofErr w:type="spellStart"/>
+            <w:r>
+              <w:rPr>
+                <w:rStyle w:val="ECVContactDetails"/>
+              </w:rPr>
+              <w:t>yyyy</w:t>
+            </w:r>
+            <w:proofErr w:type="spellEnd"/>
             <w:r>
               <w:t xml:space="preserve"> </w:t>
             </w:r>
@@ -821,8 +795,16 @@
               <w:rPr>
                 <w:rStyle w:val="ECVContactDetails"/>
               </w:rPr>
-              <w:t>Enter nationality/-ies</w:t>
-            </w:r>
+              <w:t>Enter nationality/-</w:t>
+            </w:r>
+            <w:proofErr w:type="spellStart"/>
+            <w:r>
+              <w:rPr>
+                <w:rStyle w:val="ECVContactDetails"/>
+              </w:rPr>
+              <w:t>ies</w:t>
+            </w:r>
+            <w:proofErr w:type="spellEnd"/>
             <w:r>
               <w:t xml:space="preserve"> </w:t>
             </w:r>
@@ -913,7 +895,15 @@
               <w:pStyle w:val="ECVNameField"/>
             </w:pPr>
             <w:r>
-              <w:t>Replace with job applied for / position / preferred job / studies applied for / personal statement (delete non relevant headings in left column)</w:t>
+              <w:t xml:space="preserve">Replace with job applied for / position / preferred job / studies applied for / personal statement (delete </w:t>
+            </w:r>
+            <w:proofErr w:type="gramStart"/>
+            <w:r>
+              <w:t>non relevant</w:t>
+            </w:r>
+            <w:proofErr w:type="gramEnd"/>
+            <w:r>
+              <w:t xml:space="preserve"> headings in left column)</w:t>
             </w:r>
           </w:p>
         </w:tc>
@@ -991,7 +981,7 @@
                           </pic:cNvPicPr>
                         </pic:nvPicPr>
                         <pic:blipFill>
-                          <a:blip r:embed="rId14" cstate="print">
+                          <a:blip r:embed="rId13" cstate="print">
                             <a:extLst>
                               <a:ext uri="{28A0092B-C50C-407E-A947-70E740481C1C}">
                                 <a14:useLocalDpi xmlns:a14="http://schemas.microsoft.com/office/drawing/2010/main" val="0"/>
@@ -1263,7 +1253,7 @@
                           </pic:cNvPicPr>
                         </pic:nvPicPr>
                         <pic:blipFill>
-                          <a:blip r:embed="rId14" cstate="print">
+                          <a:blip r:embed="rId13" cstate="print">
                             <a:extLst>
                               <a:ext uri="{28A0092B-C50C-407E-A947-70E740481C1C}">
                                 <a14:useLocalDpi xmlns:a14="http://schemas.microsoft.com/office/drawing/2010/main" val="0"/>
@@ -1508,7 +1498,7 @@
                           </pic:cNvPicPr>
                         </pic:nvPicPr>
                         <pic:blipFill>
-                          <a:blip r:embed="rId14" cstate="print">
+                          <a:blip r:embed="rId13" cstate="print">
                             <a:extLst>
                               <a:ext uri="{28A0092B-C50C-407E-A947-70E740481C1C}">
                                 <a14:useLocalDpi xmlns:a14="http://schemas.microsoft.com/office/drawing/2010/main" val="0"/>
@@ -2200,7 +2190,7 @@
             <w:pPr>
               <w:pStyle w:val="ECVLanguageExplanation"/>
             </w:pPr>
-            <w:hyperlink r:id="rId15" w:history="1">
+            <w:hyperlink r:id="rId14" w:history="1">
               <w:r>
                 <w:rPr>
                   <w:rStyle w:val="Lienhypertexte"/>
@@ -2377,7 +2367,6 @@
               <w:pStyle w:val="ECVLeftDetails"/>
             </w:pPr>
             <w:r>
-              <w:lastRenderedPageBreak/>
               <w:t>Job-related skills</w:t>
             </w:r>
           </w:p>
@@ -2767,14 +2756,28 @@
               <w:rPr>
                 <w:color w:val="000080"/>
               </w:rPr>
-              <w:t>evels: Basic user  - Independent user  -  Proficient user</w:t>
+              <w:t xml:space="preserve">evels: Basic </w:t>
+            </w:r>
+            <w:proofErr w:type="gramStart"/>
+            <w:r>
+              <w:rPr>
+                <w:color w:val="000080"/>
+              </w:rPr>
+              <w:t>user  -</w:t>
+            </w:r>
+            <w:proofErr w:type="gramEnd"/>
+            <w:r>
+              <w:rPr>
+                <w:color w:val="000080"/>
+              </w:rPr>
+              <w:t xml:space="preserve"> Independent user  -  Proficient user</w:t>
             </w:r>
           </w:p>
           <w:p>
             <w:pPr>
               <w:pStyle w:val="ECVLanguageExplanation"/>
             </w:pPr>
-            <w:hyperlink r:id="rId16" w:history="1">
+            <w:hyperlink r:id="rId15" w:history="1">
               <w:r>
                 <w:rPr>
                   <w:rStyle w:val="Lienhypertexte"/>
@@ -2991,7 +2994,15 @@
               <w:pStyle w:val="ECVSectionDetails"/>
             </w:pPr>
             <w:r>
-              <w:t>Replace with driving licence category/-ies. Example:</w:t>
+              <w:t>Replace with driving licence category/-</w:t>
+            </w:r>
+            <w:proofErr w:type="spellStart"/>
+            <w:r>
+              <w:t>ies</w:t>
+            </w:r>
+            <w:proofErr w:type="spellEnd"/>
+            <w:r>
+              <w:t>. Example:</w:t>
             </w:r>
           </w:p>
           <w:p>
@@ -3078,7 +3089,7 @@
                           </pic:cNvPicPr>
                         </pic:nvPicPr>
                         <pic:blipFill>
-                          <a:blip r:embed="rId14" cstate="print">
+                          <a:blip r:embed="rId13" cstate="print">
                             <a:extLst>
                               <a:ext uri="{28A0092B-C50C-407E-A947-70E740481C1C}">
                                 <a14:useLocalDpi xmlns:a14="http://schemas.microsoft.com/office/drawing/2010/main" val="0"/>
@@ -3366,7 +3377,7 @@
                           </pic:cNvPicPr>
                         </pic:nvPicPr>
                         <pic:blipFill>
-                          <a:blip r:embed="rId14" cstate="print">
+                          <a:blip r:embed="rId13" cstate="print">
                             <a:extLst>
                               <a:ext uri="{28A0092B-C50C-407E-A947-70E740481C1C}">
                                 <a14:useLocalDpi xmlns:a14="http://schemas.microsoft.com/office/drawing/2010/main" val="0"/>
@@ -3496,12 +3507,12 @@
     </w:tbl>
     <w:p/>
     <w:sectPr>
-      <w:headerReference w:type="even" r:id="rId17"/>
-      <w:headerReference w:type="default" r:id="rId18"/>
-      <w:footerReference w:type="even" r:id="rId19"/>
-      <w:footerReference w:type="default" r:id="rId20"/>
-      <w:headerReference w:type="first" r:id="rId21"/>
-      <w:footerReference w:type="first" r:id="rId22"/>
+      <w:headerReference w:type="even" r:id="rId16"/>
+      <w:headerReference w:type="default" r:id="rId17"/>
+      <w:footerReference w:type="even" r:id="rId18"/>
+      <w:footerReference w:type="default" r:id="rId19"/>
+      <w:headerReference w:type="first" r:id="rId20"/>
+      <w:footerReference w:type="first" r:id="rId21"/>
       <w:pgSz w:w="11906" w:h="16838"/>
       <w:pgMar w:top="1644" w:right="680" w:bottom="1474" w:left="850" w:header="850" w:footer="624" w:gutter="0"/>
       <w:cols w:space="720"/>
@@ -3570,7 +3581,27 @@
         <w:szCs w:val="14"/>
         <w:lang w:val="fr-BE"/>
       </w:rPr>
-      <w:t>© European Union, 2002-201</w:t>
+      <w:t xml:space="preserve">© </w:t>
+    </w:r>
+    <w:proofErr w:type="spellStart"/>
+    <w:r>
+      <w:rPr>
+        <w:rFonts w:ascii="ArialMT" w:eastAsia="ArialMT" w:hAnsi="ArialMT" w:cs="ArialMT"/>
+        <w:sz w:val="14"/>
+        <w:szCs w:val="14"/>
+        <w:lang w:val="fr-BE"/>
+      </w:rPr>
+      <w:t>European</w:t>
+    </w:r>
+    <w:proofErr w:type="spellEnd"/>
+    <w:r>
+      <w:rPr>
+        <w:rFonts w:ascii="ArialMT" w:eastAsia="ArialMT" w:hAnsi="ArialMT" w:cs="ArialMT"/>
+        <w:sz w:val="14"/>
+        <w:szCs w:val="14"/>
+        <w:lang w:val="fr-BE"/>
+      </w:rPr>
+      <w:t xml:space="preserve"> Union, 2002-201</w:t>
     </w:r>
     <w:r>
       <w:rPr>
@@ -3760,7 +3791,27 @@
         <w:szCs w:val="14"/>
         <w:lang w:val="fr-BE"/>
       </w:rPr>
-      <w:t>© European Union, 2002-201</w:t>
+      <w:t xml:space="preserve">© </w:t>
+    </w:r>
+    <w:proofErr w:type="spellStart"/>
+    <w:r>
+      <w:rPr>
+        <w:rFonts w:ascii="ArialMT" w:eastAsia="ArialMT" w:hAnsi="ArialMT" w:cs="ArialMT"/>
+        <w:sz w:val="14"/>
+        <w:szCs w:val="14"/>
+        <w:lang w:val="fr-BE"/>
+      </w:rPr>
+      <w:t>European</w:t>
+    </w:r>
+    <w:proofErr w:type="spellEnd"/>
+    <w:r>
+      <w:rPr>
+        <w:rFonts w:ascii="ArialMT" w:eastAsia="ArialMT" w:hAnsi="ArialMT" w:cs="ArialMT"/>
+        <w:sz w:val="14"/>
+        <w:szCs w:val="14"/>
+        <w:lang w:val="fr-BE"/>
+      </w:rPr>
+      <w:t xml:space="preserve"> Union, 2002-201</w:t>
     </w:r>
     <w:r>
       <w:rPr>

</xml_diff>